<commit_message>
Add Report 3, update chính tả Meeting
</commit_message>
<xml_diff>
--- a/docs/Metting Minutes/Meeting_Minutes_23.09.2015.docx
+++ b/docs/Metting Minutes/Meeting_Minutes_23.09.2015.docx
@@ -1083,19 +1083,8 @@
         </w:rPr>
         <w:t>Use-case diagram: “View treatment” is not a behavior -&gt; delete it, add more “extend” and “include” relationship. Current diagram is list of function.</w:t>
       </w:r>
-    </w:p>
-    <w:p>
-      <w:pPr>
-        <w:pStyle w:val="ListParagraph"/>
-        <w:numPr>
-          <w:ilvl w:val="0"/>
-          <w:numId w:val="4"/>
-        </w:numPr>
-        <w:jc w:val="both"/>
-        <w:rPr>
-          <w:rFonts w:cstheme="minorHAnsi"/>
-        </w:rPr>
-      </w:pPr>
+      <w:bookmarkStart w:id="0" w:name="_GoBack"/>
+      <w:bookmarkEnd w:id="0"/>
     </w:p>
     <w:p>
       <w:pPr>
@@ -2631,6 +2620,7 @@
     <w:rsid w:val="004C476F"/>
     <w:rsid w:val="004D6E84"/>
     <w:rsid w:val="004F12D9"/>
+    <w:rsid w:val="008A0705"/>
     <w:rsid w:val="009A3B57"/>
     <w:rsid w:val="00B12BB8"/>
     <w:rsid w:val="00CD5679"/>

</xml_diff>